<commit_message>
Week 4 Kennisopdrachten af!
Ik heb alle kennisopdrachten van week 4 gemaakt.
</commit_message>
<xml_diff>
--- a/HTMLenCSS/Week04/Sectie 8/kennisopdrachten/KennisOpdrachten.docx
+++ b/HTMLenCSS/Week04/Sectie 8/kennisopdrachten/KennisOpdrachten.docx
@@ -4,44 +4,13 @@
   <w:body>
     <w:p>
       <w:r>
-        <w:t xml:space="preserve">Opdrachten sectie 8 – A </w:t>
-      </w:r>
-      <w:proofErr w:type="spellStart"/>
-      <w:r>
-        <w:t>quick</w:t>
-      </w:r>
-      <w:proofErr w:type="spellEnd"/>
-      <w:r>
-        <w:t xml:space="preserve"> </w:t>
-      </w:r>
-      <w:proofErr w:type="spellStart"/>
-      <w:r>
-        <w:t>introduction</w:t>
-      </w:r>
-      <w:proofErr w:type="spellEnd"/>
-      <w:r>
-        <w:t xml:space="preserve"> </w:t>
-      </w:r>
-      <w:proofErr w:type="spellStart"/>
-      <w:r>
-        <w:t>to</w:t>
-      </w:r>
-      <w:proofErr w:type="spellEnd"/>
-      <w:r>
-        <w:t xml:space="preserve"> CSS </w:t>
-      </w:r>
-      <w:proofErr w:type="spellStart"/>
-      <w:r>
-        <w:t>Grid</w:t>
-      </w:r>
-      <w:proofErr w:type="spellEnd"/>
-    </w:p>
-    <w:p>
-      <w:proofErr w:type="spellStart"/>
+        <w:t>Opdrachten sectie 8 – A quick introduction to CSS Grid</w:t>
+      </w:r>
+    </w:p>
+    <w:p>
       <w:r>
         <w:t>Layouts</w:t>
       </w:r>
-      <w:proofErr w:type="spellEnd"/>
     </w:p>
     <w:p>
       <w:r>
@@ -57,41 +26,12 @@
         </w:numPr>
       </w:pPr>
       <w:r>
-        <w:t xml:space="preserve">Waarvoor is CSS </w:t>
-      </w:r>
-      <w:proofErr w:type="spellStart"/>
-      <w:r>
-        <w:t>Grid</w:t>
-      </w:r>
-      <w:proofErr w:type="spellEnd"/>
-      <w:r>
-        <w:t xml:space="preserve"> een vervanging?</w:t>
-      </w:r>
-    </w:p>
-    <w:p>
-      <w:proofErr w:type="spellStart"/>
-      <w:r>
-        <w:t>Grid</w:t>
-      </w:r>
-      <w:proofErr w:type="spellEnd"/>
-      <w:r>
-        <w:t xml:space="preserve"> kan je gebruiken </w:t>
-      </w:r>
-      <w:proofErr w:type="spellStart"/>
-      <w:r>
-        <w:t>inplaats</w:t>
-      </w:r>
-      <w:proofErr w:type="spellEnd"/>
-      <w:r>
-        <w:t xml:space="preserve"> van </w:t>
-      </w:r>
-      <w:proofErr w:type="spellStart"/>
-      <w:r>
-        <w:t>flexbox</w:t>
-      </w:r>
-      <w:proofErr w:type="spellEnd"/>
-      <w:r>
-        <w:t>.</w:t>
+        <w:t>Waarvoor is CSS Grid een vervanging?</w:t>
+      </w:r>
+    </w:p>
+    <w:p>
+      <w:r>
+        <w:t>Grid kan je gebruiken inplaats van flexbox.</w:t>
       </w:r>
     </w:p>
     <w:p/>
@@ -104,33 +44,12 @@
         </w:numPr>
       </w:pPr>
       <w:r>
-        <w:t xml:space="preserve">Beschrijf het verschil tussen CSS </w:t>
-      </w:r>
-      <w:proofErr w:type="spellStart"/>
-      <w:r>
-        <w:t>Grid</w:t>
-      </w:r>
-      <w:proofErr w:type="spellEnd"/>
-      <w:r>
-        <w:t xml:space="preserve"> en </w:t>
-      </w:r>
-      <w:proofErr w:type="spellStart"/>
-      <w:r>
-        <w:t>Flexbox</w:t>
-      </w:r>
-      <w:proofErr w:type="spellEnd"/>
-      <w:r>
-        <w:t>.</w:t>
-      </w:r>
-    </w:p>
-    <w:p>
-      <w:proofErr w:type="spellStart"/>
-      <w:r>
-        <w:t>Flexbox</w:t>
-      </w:r>
-      <w:proofErr w:type="spellEnd"/>
-      <w:r>
-        <w:t xml:space="preserve"> </w:t>
+        <w:t>Beschrijf het verschil tussen CSS Grid en Flexbox.</w:t>
+      </w:r>
+    </w:p>
+    <w:p>
+      <w:r>
+        <w:t xml:space="preserve">Flexbox </w:t>
       </w:r>
     </w:p>
     <w:p/>
@@ -143,15 +62,7 @@
         </w:numPr>
       </w:pPr>
       <w:r>
-        <w:t xml:space="preserve">Hoe maak / creëer je een </w:t>
-      </w:r>
-      <w:proofErr w:type="spellStart"/>
-      <w:r>
-        <w:t>grid</w:t>
-      </w:r>
-      <w:proofErr w:type="spellEnd"/>
-      <w:r>
-        <w:t>?</w:t>
+        <w:t>Hoe maak / creëer je een grid?</w:t>
       </w:r>
     </w:p>
     <w:p>
@@ -159,15 +70,7 @@
         <w:pStyle w:val="Lijstalinea"/>
       </w:pPr>
       <w:r>
-        <w:t xml:space="preserve">Door een element: display: </w:t>
-      </w:r>
-      <w:proofErr w:type="spellStart"/>
-      <w:r>
-        <w:t>grid</w:t>
-      </w:r>
-      <w:proofErr w:type="spellEnd"/>
-      <w:r>
-        <w:t>; te geven.</w:t>
+        <w:t>Door een element: display: grid; te geven.</w:t>
       </w:r>
     </w:p>
     <w:p>
@@ -179,23 +82,7 @@
         </w:numPr>
       </w:pPr>
       <w:r>
-        <w:t xml:space="preserve">Beschrijf het verschil tussen een </w:t>
-      </w:r>
-      <w:proofErr w:type="spellStart"/>
-      <w:r>
-        <w:t>grid</w:t>
-      </w:r>
-      <w:proofErr w:type="spellEnd"/>
-      <w:r>
-        <w:t xml:space="preserve">-container en een </w:t>
-      </w:r>
-      <w:proofErr w:type="spellStart"/>
-      <w:r>
-        <w:t>grid</w:t>
-      </w:r>
-      <w:proofErr w:type="spellEnd"/>
-      <w:r>
-        <w:t>-item.</w:t>
+        <w:t>Beschrijf het verschil tussen een grid-container en een grid-item.</w:t>
       </w:r>
     </w:p>
     <w:p>
@@ -203,15 +90,7 @@
         <w:pStyle w:val="Lijstalinea"/>
       </w:pPr>
       <w:r>
-        <w:t xml:space="preserve">De container is het geheel, de items zijn delen van de </w:t>
-      </w:r>
-      <w:proofErr w:type="spellStart"/>
-      <w:r>
-        <w:t>grid</w:t>
-      </w:r>
-      <w:proofErr w:type="spellEnd"/>
-      <w:r>
-        <w:t>.</w:t>
+        <w:t>De container is het geheel, de items zijn delen van de grid.</w:t>
       </w:r>
     </w:p>
     <w:p>
@@ -223,15 +102,7 @@
         </w:numPr>
       </w:pPr>
       <w:r>
-        <w:t xml:space="preserve">Wat zijn </w:t>
-      </w:r>
-      <w:proofErr w:type="spellStart"/>
-      <w:r>
-        <w:t>grid-lines</w:t>
-      </w:r>
-      <w:proofErr w:type="spellEnd"/>
-      <w:r>
-        <w:t>?</w:t>
+        <w:t>Wat zijn grid-lines?</w:t>
       </w:r>
     </w:p>
     <w:p>
@@ -239,15 +110,7 @@
         <w:pStyle w:val="Lijstalinea"/>
       </w:pPr>
       <w:r>
-        <w:t xml:space="preserve">De borders die de </w:t>
-      </w:r>
-      <w:proofErr w:type="spellStart"/>
-      <w:r>
-        <w:t>elements</w:t>
-      </w:r>
-      <w:proofErr w:type="spellEnd"/>
-      <w:r>
-        <w:t xml:space="preserve"> bepalen.</w:t>
+        <w:t>De borders die de elements bepalen.</w:t>
       </w:r>
       <w:r>
         <w:t xml:space="preserve">  </w:t>
@@ -262,23 +125,7 @@
         </w:numPr>
       </w:pPr>
       <w:r>
-        <w:t xml:space="preserve">Kan een </w:t>
-      </w:r>
-      <w:proofErr w:type="spellStart"/>
-      <w:r>
-        <w:t>grid-cell</w:t>
-      </w:r>
-      <w:proofErr w:type="spellEnd"/>
-      <w:r>
-        <w:t xml:space="preserve"> gelijk zijn aan een </w:t>
-      </w:r>
-      <w:proofErr w:type="spellStart"/>
-      <w:r>
-        <w:t>grid</w:t>
-      </w:r>
-      <w:proofErr w:type="spellEnd"/>
-      <w:r>
-        <w:t>-area? Waarom wel of waarom niet?</w:t>
+        <w:t>Kan een grid-cell gelijk zijn aan een grid-area? Waarom wel of waarom niet?</w:t>
       </w:r>
     </w:p>
     <w:p>
@@ -291,70 +138,22 @@
     </w:p>
     <w:p>
       <w:r>
-        <w:t>7. Wat doet de ‘</w:t>
-      </w:r>
-      <w:proofErr w:type="spellStart"/>
-      <w:r>
-        <w:t>fr</w:t>
-      </w:r>
-      <w:proofErr w:type="spellEnd"/>
-      <w:r>
-        <w:t>’-unit? Geef ook een voorbeeld.</w:t>
-      </w:r>
-    </w:p>
-    <w:p>
-      <w:r>
-        <w:t xml:space="preserve">Als je in een </w:t>
-      </w:r>
-      <w:proofErr w:type="spellStart"/>
-      <w:r>
-        <w:t>repeat</w:t>
-      </w:r>
-      <w:proofErr w:type="spellEnd"/>
-      <w:r>
-        <w:t xml:space="preserve"> 4x 1fr zet en </w:t>
-      </w:r>
-      <w:proofErr w:type="spellStart"/>
-      <w:r>
-        <w:t>toevalig</w:t>
-      </w:r>
-      <w:proofErr w:type="spellEnd"/>
-      <w:r>
-        <w:t xml:space="preserve"> 10px gap hebt. </w:t>
-      </w:r>
-      <w:proofErr w:type="spellStart"/>
-      <w:r>
-        <w:t>Overflowed</w:t>
-      </w:r>
-      <w:proofErr w:type="spellEnd"/>
-      <w:r>
-        <w:t xml:space="preserve"> de column niet in tegen stelling als je 4x 25% doet.</w:t>
-      </w:r>
-    </w:p>
-    <w:p>
-      <w:r>
-        <w:t xml:space="preserve">8. Stel: je hebt een scherm van 1000px breed. Je hebt een </w:t>
-      </w:r>
-      <w:proofErr w:type="spellStart"/>
-      <w:r>
-        <w:t>grid</w:t>
-      </w:r>
-      <w:proofErr w:type="spellEnd"/>
-      <w:r>
-        <w:t xml:space="preserve"> met drie kolommen, die als volgt</w:t>
-      </w:r>
-    </w:p>
-    <w:p>
-      <w:r>
-        <w:t>gedefinieerd zijn: “</w:t>
-      </w:r>
-      <w:proofErr w:type="spellStart"/>
-      <w:r>
-        <w:t>grid</w:t>
-      </w:r>
-      <w:proofErr w:type="spellEnd"/>
-      <w:r>
-        <w:t>-template-columns: 300px 1fr 300px”. Hoe breed is de tweede kolom?</w:t>
+        <w:t>7. Wat doet de ‘fr’-unit? Geef ook een voorbeeld.</w:t>
+      </w:r>
+    </w:p>
+    <w:p>
+      <w:r>
+        <w:t>Als je in een repeat 4x 1fr zet en toevalig 10px gap hebt. Overflowed de column niet in tegen stelling als je 4x 25% doet.</w:t>
+      </w:r>
+    </w:p>
+    <w:p>
+      <w:r>
+        <w:t>8. Stel: je hebt een scherm van 1000px breed. Je hebt een grid met drie kolommen, die als volgt</w:t>
+      </w:r>
+    </w:p>
+    <w:p>
+      <w:r>
+        <w:t>gedefinieerd zijn: “grid-template-columns: 300px 1fr 300px”. Hoe breed is de tweede kolom?</w:t>
       </w:r>
     </w:p>
     <w:p>
@@ -377,28 +176,12 @@
     </w:p>
     <w:p>
       <w:r>
-        <w:t xml:space="preserve">10. Stel: je hebt een scherm van 1000px breed. Je hebt een </w:t>
-      </w:r>
-      <w:proofErr w:type="spellStart"/>
-      <w:r>
-        <w:t>grid</w:t>
-      </w:r>
-      <w:proofErr w:type="spellEnd"/>
-      <w:r>
-        <w:t xml:space="preserve"> met drie kolommen, die als volgt</w:t>
-      </w:r>
-    </w:p>
-    <w:p>
-      <w:r>
-        <w:t>gedefinieerd zijn: “</w:t>
-      </w:r>
-      <w:proofErr w:type="spellStart"/>
-      <w:r>
-        <w:t>grid</w:t>
-      </w:r>
-      <w:proofErr w:type="spellEnd"/>
-      <w:r>
-        <w:t>-template-columns: 2fr 1fr 2fr”. Hoe breed is de tweede kolom?</w:t>
+        <w:t>10. Stel: je hebt een scherm van 1000px breed. Je hebt een grid met drie kolommen, die als volgt</w:t>
+      </w:r>
+    </w:p>
+    <w:p>
+      <w:r>
+        <w:t>gedefinieerd zijn: “grid-template-columns: 2fr 1fr 2fr”. Hoe breed is de tweede kolom?</w:t>
       </w:r>
     </w:p>
     <w:p>
@@ -408,28 +191,12 @@
     </w:p>
     <w:p>
       <w:r>
-        <w:t xml:space="preserve">11. Stel: je hebt een scherm van 1000px breed. Je hebt een </w:t>
-      </w:r>
-      <w:proofErr w:type="spellStart"/>
-      <w:r>
-        <w:t>grid</w:t>
-      </w:r>
-      <w:proofErr w:type="spellEnd"/>
-      <w:r>
-        <w:t xml:space="preserve"> met drie kolommen, die als volgt</w:t>
-      </w:r>
-    </w:p>
-    <w:p>
-      <w:r>
-        <w:t>gedefinieerd zijn: “</w:t>
-      </w:r>
-      <w:proofErr w:type="spellStart"/>
-      <w:r>
-        <w:t>grid</w:t>
-      </w:r>
-      <w:proofErr w:type="spellEnd"/>
-      <w:r>
-        <w:t>-template-columns: 2fr 1fr 300px”. Hoe breed is de eerste kolom?</w:t>
+        <w:t>11. Stel: je hebt een scherm van 1000px breed. Je hebt een grid met drie kolommen, die als volgt</w:t>
+      </w:r>
+    </w:p>
+    <w:p>
+      <w:r>
+        <w:t>gedefinieerd zijn: “grid-template-columns: 2fr 1fr 300px”. Hoe breed is de eerste kolom?</w:t>
       </w:r>
     </w:p>
     <w:p>
@@ -439,39 +206,7 @@
     </w:p>
     <w:p>
       <w:r>
-        <w:t>12. Is “</w:t>
-      </w:r>
-      <w:proofErr w:type="spellStart"/>
-      <w:r>
-        <w:t>grid</w:t>
-      </w:r>
-      <w:proofErr w:type="spellEnd"/>
-      <w:r>
-        <w:t xml:space="preserve">-template-columns: </w:t>
-      </w:r>
-      <w:proofErr w:type="spellStart"/>
-      <w:r>
-        <w:t>repeat</w:t>
-      </w:r>
-      <w:proofErr w:type="spellEnd"/>
-      <w:r>
-        <w:t>(2, 50%)” hetzelfde als “</w:t>
-      </w:r>
-      <w:proofErr w:type="spellStart"/>
-      <w:r>
-        <w:t>grid</w:t>
-      </w:r>
-      <w:proofErr w:type="spellEnd"/>
-      <w:r>
-        <w:t xml:space="preserve">-template-columns: </w:t>
-      </w:r>
-      <w:proofErr w:type="spellStart"/>
-      <w:r>
-        <w:t>repeat</w:t>
-      </w:r>
-      <w:proofErr w:type="spellEnd"/>
-      <w:r>
-        <w:t>(2,</w:t>
+        <w:t>12. Is “grid-template-columns: repeat(2, 50%)” hetzelfde als “grid-template-columns: repeat(2,</w:t>
       </w:r>
     </w:p>
     <w:p>
@@ -487,41 +222,17 @@
     <w:p/>
     <w:p>
       <w:r>
-        <w:t>13. Wat betekent de “-1” in “</w:t>
-      </w:r>
-      <w:proofErr w:type="spellStart"/>
-      <w:r>
-        <w:t>grid-row</w:t>
-      </w:r>
-      <w:proofErr w:type="spellEnd"/>
-      <w:r>
-        <w:t>: 2 / -1”?</w:t>
-      </w:r>
-    </w:p>
-    <w:p>
-      <w:r>
-        <w:t>14. Wat betekent de “span 2” in “</w:t>
-      </w:r>
-      <w:proofErr w:type="spellStart"/>
-      <w:r>
-        <w:t>grid</w:t>
-      </w:r>
-      <w:proofErr w:type="spellEnd"/>
-      <w:r>
-        <w:t>-column: 3 / span 2”?</w:t>
-      </w:r>
-    </w:p>
-    <w:p>
-      <w:r>
-        <w:t xml:space="preserve">Dat het item uitgerekt wordt van 3  </w:t>
-      </w:r>
-      <w:proofErr w:type="spellStart"/>
-      <w:r>
-        <w:t>t&amp;m</w:t>
-      </w:r>
-      <w:proofErr w:type="spellEnd"/>
-      <w:r>
-        <w:t xml:space="preserve"> 2.</w:t>
+        <w:t>13. Wat betekent de “-1” in “grid-row: 2 / -1”?</w:t>
+      </w:r>
+    </w:p>
+    <w:p>
+      <w:r>
+        <w:t>14. Wat betekent de “span 2” in “grid-column: 3 / span 2”?</w:t>
+      </w:r>
+    </w:p>
+    <w:p>
+      <w:r>
+        <w:t>Dat het item uitgerekt wordt van 3  t&amp;m 2.</w:t>
       </w:r>
     </w:p>
     <w:p>
@@ -531,65 +242,17 @@
     </w:p>
     <w:p>
       <w:r>
-        <w:t xml:space="preserve">a. </w:t>
-      </w:r>
-      <w:proofErr w:type="spellStart"/>
-      <w:r>
-        <w:t>grid</w:t>
-      </w:r>
-      <w:proofErr w:type="spellEnd"/>
-      <w:r>
-        <w:t xml:space="preserve">-template-columns: 150px </w:t>
-      </w:r>
-      <w:proofErr w:type="spellStart"/>
-      <w:r>
-        <w:t>150px</w:t>
-      </w:r>
-      <w:proofErr w:type="spellEnd"/>
-      <w:r>
-        <w:t xml:space="preserve"> 400px;</w:t>
-      </w:r>
-    </w:p>
-    <w:p>
-      <w:r>
-        <w:t xml:space="preserve">b. </w:t>
-      </w:r>
-      <w:proofErr w:type="spellStart"/>
-      <w:r>
-        <w:t>grid</w:t>
-      </w:r>
-      <w:proofErr w:type="spellEnd"/>
-      <w:r>
-        <w:t xml:space="preserve">-template-columns: </w:t>
-      </w:r>
-      <w:proofErr w:type="spellStart"/>
-      <w:r>
-        <w:t>repeat</w:t>
-      </w:r>
-      <w:proofErr w:type="spellEnd"/>
-      <w:r>
-        <w:t>(3, [start end] 1fr [</w:t>
-      </w:r>
-      <w:proofErr w:type="spellStart"/>
-      <w:r>
-        <w:t>start-end</w:t>
-      </w:r>
-      <w:proofErr w:type="spellEnd"/>
-      <w:r>
-        <w:t>]);</w:t>
-      </w:r>
-    </w:p>
-    <w:p>
-      <w:r>
-        <w:t xml:space="preserve">c. </w:t>
-      </w:r>
-      <w:proofErr w:type="spellStart"/>
-      <w:r>
-        <w:t>grid</w:t>
-      </w:r>
-      <w:proofErr w:type="spellEnd"/>
-      <w:r>
-        <w:t>-template-columns: [a] 1fr [b c d e] 1fr;</w:t>
+        <w:t>a. grid-template-columns: 150px 150px 400px;</w:t>
+      </w:r>
+    </w:p>
+    <w:p>
+      <w:r>
+        <w:t>b. grid-template-columns: repeat(3, [start end] 1fr [start-end]);</w:t>
+      </w:r>
+    </w:p>
+    <w:p>
+      <w:r>
+        <w:t>c. grid-template-columns: [a] 1fr [b c d e] 1fr;</w:t>
       </w:r>
     </w:p>
     <w:p>
@@ -604,86 +267,22 @@
     </w:p>
     <w:p>
       <w:r>
-        <w:t xml:space="preserve">a. </w:t>
-      </w:r>
-      <w:proofErr w:type="spellStart"/>
-      <w:r>
-        <w:t>grid</w:t>
-      </w:r>
-      <w:proofErr w:type="spellEnd"/>
-      <w:r>
-        <w:t xml:space="preserve">-column: </w:t>
-      </w:r>
-      <w:proofErr w:type="spellStart"/>
-      <w:r>
-        <w:t>start-end</w:t>
-      </w:r>
-      <w:proofErr w:type="spellEnd"/>
-      <w:r>
-        <w:t xml:space="preserve"> 3 / span 2;</w:t>
-      </w:r>
-    </w:p>
-    <w:p>
-      <w:r>
-        <w:t xml:space="preserve">b. </w:t>
-      </w:r>
-      <w:proofErr w:type="spellStart"/>
-      <w:r>
-        <w:t>grid</w:t>
-      </w:r>
-      <w:proofErr w:type="spellEnd"/>
-      <w:r>
-        <w:t>-column: start-end-3 / span 2;</w:t>
-      </w:r>
-    </w:p>
-    <w:p>
-      <w:r>
-        <w:t xml:space="preserve">c. </w:t>
-      </w:r>
-      <w:proofErr w:type="spellStart"/>
-      <w:r>
-        <w:t>grid</w:t>
-      </w:r>
-      <w:proofErr w:type="spellEnd"/>
-      <w:r>
-        <w:t xml:space="preserve">-column: </w:t>
-      </w:r>
-      <w:proofErr w:type="spellStart"/>
-      <w:r>
-        <w:t>start-end</w:t>
-      </w:r>
-      <w:proofErr w:type="spellEnd"/>
-      <w:r>
-        <w:t xml:space="preserve"> 3 / </w:t>
-      </w:r>
-      <w:proofErr w:type="spellStart"/>
-      <w:r>
-        <w:t>start-end</w:t>
-      </w:r>
-      <w:proofErr w:type="spellEnd"/>
-      <w:r>
-        <w:t xml:space="preserve"> 4;</w:t>
-      </w:r>
-    </w:p>
-    <w:p>
-      <w:r>
-        <w:t xml:space="preserve">d. </w:t>
-      </w:r>
-      <w:proofErr w:type="spellStart"/>
-      <w:r>
-        <w:t>grid</w:t>
-      </w:r>
-      <w:proofErr w:type="spellEnd"/>
-      <w:r>
-        <w:t xml:space="preserve">-column: span 2 / </w:t>
-      </w:r>
-      <w:proofErr w:type="spellStart"/>
-      <w:r>
-        <w:t>start-end</w:t>
-      </w:r>
-      <w:proofErr w:type="spellEnd"/>
-      <w:r>
-        <w:t xml:space="preserve"> 4;</w:t>
+        <w:t>a. grid-column: start-end 3 / span 2;</w:t>
+      </w:r>
+    </w:p>
+    <w:p>
+      <w:r>
+        <w:t>b. grid-column: start-end-3 / span 2;</w:t>
+      </w:r>
+    </w:p>
+    <w:p>
+      <w:r>
+        <w:t>c. grid-column: start-end 3 / start-end 4;</w:t>
+      </w:r>
+    </w:p>
+    <w:p>
+      <w:r>
+        <w:t>d. grid-column: span 2 / start-end 4;</w:t>
       </w:r>
     </w:p>
     <w:p>
@@ -693,31 +292,7 @@
     </w:p>
     <w:p>
       <w:r>
-        <w:t>17. Wat is het verschil tussen “</w:t>
-      </w:r>
-      <w:proofErr w:type="spellStart"/>
-      <w:r>
-        <w:t>implicit</w:t>
-      </w:r>
-      <w:proofErr w:type="spellEnd"/>
-      <w:r>
-        <w:t xml:space="preserve"> </w:t>
-      </w:r>
-      <w:proofErr w:type="spellStart"/>
-      <w:r>
-        <w:t>grids</w:t>
-      </w:r>
-      <w:proofErr w:type="spellEnd"/>
-      <w:r>
-        <w:t xml:space="preserve">” en “explicit </w:t>
-      </w:r>
-      <w:proofErr w:type="spellStart"/>
-      <w:r>
-        <w:t>grids</w:t>
-      </w:r>
-      <w:proofErr w:type="spellEnd"/>
-      <w:r>
-        <w:t>”? Gebruik in je antwoord diverse</w:t>
+        <w:t>17. Wat is het verschil tussen “implicit grids” en “explicit grids”? Gebruik in je antwoord diverse</w:t>
       </w:r>
     </w:p>
     <w:p>
@@ -794,23 +369,7 @@
     </w:p>
     <w:p>
       <w:r>
-        <w:t>18. Wat doet de property “</w:t>
-      </w:r>
-      <w:proofErr w:type="spellStart"/>
-      <w:r>
-        <w:t>grid</w:t>
-      </w:r>
-      <w:proofErr w:type="spellEnd"/>
-      <w:r>
-        <w:t>-auto-</w:t>
-      </w:r>
-      <w:proofErr w:type="spellStart"/>
-      <w:r>
-        <w:t>rows</w:t>
-      </w:r>
-      <w:proofErr w:type="spellEnd"/>
-      <w:r>
-        <w:t>”? Gebruik in je antwoord diverse afbeeldingen.</w:t>
+        <w:t>18. Wat doet de property “grid-auto-rows”? Gebruik in je antwoord diverse afbeeldingen.</w:t>
       </w:r>
     </w:p>
     <w:p>
@@ -818,6 +377,11 @@
         <w:t>19. Wat doet “max-content”?</w:t>
       </w:r>
     </w:p>
+    <w:p>
+      <w:r>
+        <w:t>Bijvoorbeeld max width 500px, dan als de width kleiner is dan 500px gebeurt er iets wat je gecodeerd hebt.</w:t>
+      </w:r>
+    </w:p>
     <w:p/>
     <w:p>
       <w:r>
@@ -826,15 +390,31 @@
     </w:p>
     <w:p>
       <w:r>
-        <w:t>21. Wat is de “</w:t>
-      </w:r>
-      <w:proofErr w:type="spellStart"/>
-      <w:r>
-        <w:t>minmax</w:t>
-      </w:r>
-      <w:proofErr w:type="spellEnd"/>
-      <w:r>
-        <w:t>()” functie?</w:t>
+        <w:t xml:space="preserve">Bijvoorbeeld </w:t>
+      </w:r>
+      <w:r>
+        <w:t>min</w:t>
+      </w:r>
+      <w:r>
+        <w:t xml:space="preserve"> width 500px, dan als de width </w:t>
+      </w:r>
+      <w:r>
+        <w:t>groter</w:t>
+      </w:r>
+      <w:r>
+        <w:t xml:space="preserve"> is dan 500px gebeurt er iets wat je gecodeerd hebt.</w:t>
+      </w:r>
+    </w:p>
+    <w:p/>
+    <w:p>
+      <w:r>
+        <w:t>21. Wat is de “minmax()” functie?</w:t>
+      </w:r>
+    </w:p>
+    <w:p>
+      <w:r>
+        <w:lastRenderedPageBreak/>
+        <w:t>Daarmee combineer je max en min zodat er een gedeelte tussen zit waar de code werkt.</w:t>
       </w:r>
     </w:p>
     <w:sectPr>

</xml_diff>